<commit_message>
Typo and project fix
</commit_message>
<xml_diff>
--- a/handouts-raw/Assignment6.docx
+++ b/handouts-raw/Assignment6.docx
@@ -230,61 +230,7 @@
           <w:sz w:val="16"/>
           <w:szCs w:val="16"/>
         </w:rPr>
-        <w:t xml:space="preserve">Created by Nick </w:t>
-      </w:r>
-      <w:proofErr w:type="spellStart"/>
-      <w:r>
-        <w:rPr>
-          <w:rFonts w:ascii="Times New Roman" w:hAnsi="Times New Roman"/>
-          <w:sz w:val="16"/>
-          <w:szCs w:val="16"/>
-        </w:rPr>
-        <w:t>Parlante</w:t>
-      </w:r>
-      <w:proofErr w:type="spellEnd"/>
-      <w:r>
-        <w:rPr>
-          <w:rFonts w:ascii="Times New Roman" w:hAnsi="Times New Roman"/>
-          <w:sz w:val="16"/>
-          <w:szCs w:val="16"/>
-        </w:rPr>
-        <w:t xml:space="preserve">; revised by Nick Troccoli, Marty </w:t>
-      </w:r>
-      <w:proofErr w:type="spellStart"/>
-      <w:r>
-        <w:rPr>
-          <w:rFonts w:ascii="Times New Roman" w:hAnsi="Times New Roman"/>
-          <w:sz w:val="16"/>
-          <w:szCs w:val="16"/>
-        </w:rPr>
-        <w:t>Stepp</w:t>
-      </w:r>
-      <w:proofErr w:type="spellEnd"/>
-      <w:r>
-        <w:rPr>
-          <w:rFonts w:ascii="Times New Roman" w:hAnsi="Times New Roman"/>
-          <w:sz w:val="16"/>
-          <w:szCs w:val="16"/>
-        </w:rPr>
-        <w:t xml:space="preserve">, Patrick Young, Eric Roberts, Mehran </w:t>
-      </w:r>
-      <w:proofErr w:type="spellStart"/>
-      <w:r>
-        <w:rPr>
-          <w:rFonts w:ascii="Times New Roman" w:hAnsi="Times New Roman"/>
-          <w:sz w:val="16"/>
-          <w:szCs w:val="16"/>
-        </w:rPr>
-        <w:t>Sahami</w:t>
-      </w:r>
-      <w:proofErr w:type="spellEnd"/>
-      <w:r>
-        <w:rPr>
-          <w:rFonts w:ascii="Times New Roman" w:hAnsi="Times New Roman"/>
-          <w:sz w:val="16"/>
-          <w:szCs w:val="16"/>
-        </w:rPr>
-        <w:t>, Keith Schwarz.</w:t>
+        <w:t>Created by Nick Parlante; revised by Nick Troccoli, Marty Stepp, Patrick Young, Eric Roberts, Mehran Sahami, Keith Schwarz.</w:t>
       </w:r>
     </w:p>
     <w:p>
@@ -622,16 +568,7 @@
           <w:rFonts w:ascii="Courier New" w:hAnsi="Courier New"/>
           <w:sz w:val="20"/>
         </w:rPr>
-        <w:t>Comp</w:t>
-      </w:r>
-      <w:bookmarkStart w:id="0" w:name="_GoBack"/>
-      <w:bookmarkEnd w:id="0"/>
-      <w:r>
-        <w:rPr>
-          <w:rFonts w:ascii="Courier New" w:hAnsi="Courier New"/>
-          <w:sz w:val="20"/>
-        </w:rPr>
-        <w:t>are Output…</w:t>
+        <w:t>Compare Output…</w:t>
       </w:r>
       <w:r>
         <w:rPr>
@@ -669,14 +606,7 @@
           <w:rFonts w:ascii="Courier New" w:hAnsi="Courier New"/>
           <w:sz w:val="20"/>
         </w:rPr>
-        <w:t>Fil</w:t>
-      </w:r>
-      <w:r>
-        <w:rPr>
-          <w:rFonts w:ascii="Courier New" w:hAnsi="Courier New"/>
-          <w:sz w:val="20"/>
-        </w:rPr>
-        <w:t>e-&gt;Save</w:t>
+        <w:t>File-&gt;Save</w:t>
       </w:r>
       <w:r>
         <w:rPr>
@@ -1375,7 +1305,6 @@
         </w:rPr>
         <w:t xml:space="preserve">To give you more experience working with classes that interact with one another, the </w:t>
       </w:r>
-      <w:proofErr w:type="spellStart"/>
       <w:r>
         <w:rPr>
           <w:rFonts w:ascii="Courier New" w:hAnsi="Courier New"/>
@@ -1384,7 +1313,6 @@
         </w:rPr>
         <w:t>NameSurfer</w:t>
       </w:r>
-      <w:proofErr w:type="spellEnd"/>
       <w:r>
         <w:rPr>
           <w:rFonts w:ascii="Times New Roman" w:hAnsi="Times New Roman"/>
@@ -1414,7 +1342,6 @@
           <w:rFonts w:ascii="Times New Roman" w:hAnsi="Times New Roman"/>
         </w:rPr>
       </w:pPr>
-      <w:proofErr w:type="spellStart"/>
       <w:r>
         <w:rPr>
           <w:rFonts w:ascii="Courier New" w:hAnsi="Courier New"/>
@@ -1423,7 +1350,6 @@
         </w:rPr>
         <w:t>NameSurfer</w:t>
       </w:r>
-      <w:proofErr w:type="spellEnd"/>
       <w:r>
         <w:rPr>
           <w:rFonts w:ascii="Times New Roman" w:hAnsi="Times New Roman"/>
@@ -1466,7 +1392,6 @@
           <w:rFonts w:ascii="Times New Roman" w:hAnsi="Times New Roman"/>
         </w:rPr>
       </w:pPr>
-      <w:proofErr w:type="spellStart"/>
       <w:r>
         <w:rPr>
           <w:rFonts w:ascii="Courier New" w:hAnsi="Courier New"/>
@@ -1475,14 +1400,12 @@
         </w:rPr>
         <w:t>NameSurferGraph</w:t>
       </w:r>
-      <w:proofErr w:type="spellEnd"/>
       <w:r>
         <w:rPr>
           <w:rFonts w:ascii="Times New Roman" w:hAnsi="Times New Roman"/>
         </w:rPr>
         <w:t xml:space="preserve">—This class is a subclass of </w:t>
       </w:r>
-      <w:proofErr w:type="spellStart"/>
       <w:r>
         <w:rPr>
           <w:rFonts w:ascii="Courier New" w:hAnsi="Courier New"/>
@@ -1491,7 +1414,6 @@
         </w:rPr>
         <w:t>GCanvas</w:t>
       </w:r>
-      <w:proofErr w:type="spellEnd"/>
       <w:r>
         <w:rPr>
           <w:rFonts w:ascii="Times New Roman" w:hAnsi="Times New Roman"/>
@@ -1522,7 +1444,6 @@
           <w:rFonts w:ascii="Times New Roman" w:hAnsi="Times New Roman"/>
         </w:rPr>
       </w:pPr>
-      <w:proofErr w:type="spellStart"/>
       <w:r>
         <w:rPr>
           <w:rFonts w:ascii="Courier New" w:hAnsi="Courier New"/>
@@ -1532,14 +1453,12 @@
         <w:lastRenderedPageBreak/>
         <w:t>NameSurferEntry</w:t>
       </w:r>
-      <w:proofErr w:type="spellEnd"/>
       <w:r>
         <w:rPr>
           <w:rFonts w:ascii="Times New Roman" w:hAnsi="Times New Roman"/>
         </w:rPr>
         <w:t xml:space="preserve">—This class ties together all the information for a particular name.  Given a </w:t>
       </w:r>
-      <w:proofErr w:type="spellStart"/>
       <w:r>
         <w:rPr>
           <w:rFonts w:ascii="Courier New" w:hAnsi="Courier New"/>
@@ -1548,7 +1467,6 @@
         </w:rPr>
         <w:t>NameSurferEntry</w:t>
       </w:r>
-      <w:proofErr w:type="spellEnd"/>
       <w:r>
         <w:rPr>
           <w:rFonts w:ascii="Times New Roman" w:hAnsi="Times New Roman"/>
@@ -1567,7 +1485,6 @@
           <w:rFonts w:ascii="Times New Roman" w:hAnsi="Times New Roman"/>
         </w:rPr>
       </w:pPr>
-      <w:proofErr w:type="spellStart"/>
       <w:r>
         <w:rPr>
           <w:rFonts w:ascii="Courier New" w:hAnsi="Courier New"/>
@@ -1584,7 +1501,6 @@
         </w:rPr>
         <w:t>ase</w:t>
       </w:r>
-      <w:proofErr w:type="spellEnd"/>
       <w:r>
         <w:rPr>
           <w:rFonts w:ascii="Times New Roman" w:hAnsi="Times New Roman"/>
@@ -1603,7 +1519,6 @@
           <w:rFonts w:ascii="Times New Roman" w:hAnsi="Times New Roman"/>
         </w:rPr>
       </w:pPr>
-      <w:proofErr w:type="spellStart"/>
       <w:r>
         <w:rPr>
           <w:rFonts w:ascii="Courier New" w:hAnsi="Courier New"/>
@@ -1611,7 +1526,6 @@
         </w:rPr>
         <w:t>NameSurferConstants</w:t>
       </w:r>
-      <w:proofErr w:type="spellEnd"/>
       <w:r>
         <w:rPr>
           <w:rFonts w:ascii="Courier New" w:hAnsi="Courier New"/>
@@ -1634,7 +1548,6 @@
         </w:rPr>
         <w:t xml:space="preserve">—This interface is provided for you and defines a set of constants that you can use in the rest of the program simply by having your classes implement the </w:t>
       </w:r>
-      <w:proofErr w:type="spellStart"/>
       <w:r>
         <w:rPr>
           <w:rFonts w:ascii="Courier New" w:hAnsi="Courier New"/>
@@ -1643,7 +1556,6 @@
         </w:rPr>
         <w:t>NameSurferConstants</w:t>
       </w:r>
-      <w:proofErr w:type="spellEnd"/>
       <w:r>
         <w:rPr>
           <w:rFonts w:ascii="Times New Roman" w:hAnsi="Times New Roman"/>
@@ -2350,7 +2262,6 @@
         <w:lastRenderedPageBreak/>
         <w:t xml:space="preserve">The simplest strategy to check whether your program is working is to change the definition of the </w:t>
       </w:r>
-      <w:proofErr w:type="spellStart"/>
       <w:r>
         <w:rPr>
           <w:rFonts w:ascii="Courier New" w:hAnsi="Courier New"/>
@@ -2359,14 +2270,12 @@
         </w:rPr>
         <w:t>NameSurfer</w:t>
       </w:r>
-      <w:proofErr w:type="spellEnd"/>
       <w:r>
         <w:rPr>
           <w:rFonts w:ascii="Times New Roman" w:hAnsi="Times New Roman"/>
         </w:rPr>
         <w:t xml:space="preserve"> class so that it extends </w:t>
       </w:r>
-      <w:proofErr w:type="spellStart"/>
       <w:r>
         <w:rPr>
           <w:rFonts w:ascii="Courier New" w:hAnsi="Courier New"/>
@@ -2375,7 +2284,6 @@
         </w:rPr>
         <w:t>ConsoleProgram</w:t>
       </w:r>
-      <w:proofErr w:type="spellEnd"/>
       <w:r>
         <w:rPr>
           <w:rFonts w:ascii="Times New Roman" w:hAnsi="Times New Roman"/>
@@ -2903,8 +2811,6 @@
         </w:rPr>
         <w:t xml:space="preserve"> </w:t>
       </w:r>
-      <w:proofErr w:type="spellStart"/>
-      <w:proofErr w:type="gramStart"/>
       <w:r>
         <w:rPr>
           <w:rFonts w:ascii="Courier" w:hAnsi="Courier"/>
@@ -2913,7 +2819,6 @@
         </w:rPr>
         <w:t>NameSurferEntry</w:t>
       </w:r>
-      <w:proofErr w:type="spellEnd"/>
       <w:r>
         <w:rPr>
           <w:rFonts w:ascii="Courier" w:hAnsi="Courier"/>
@@ -2921,23 +2826,13 @@
         </w:rPr>
         <w:t>(</w:t>
       </w:r>
-      <w:proofErr w:type="gramEnd"/>
       <w:r>
         <w:rPr>
           <w:rFonts w:ascii="Courier" w:hAnsi="Courier"/>
           <w:szCs w:val="24"/>
         </w:rPr>
-        <w:t xml:space="preserve">String </w:t>
-      </w:r>
-      <w:proofErr w:type="spellStart"/>
-      <w:r>
-        <w:rPr>
-          <w:rFonts w:ascii="Courier" w:hAnsi="Courier"/>
-          <w:szCs w:val="24"/>
-        </w:rPr>
-        <w:t>dataLine</w:t>
-      </w:r>
-      <w:proofErr w:type="spellEnd"/>
+        <w:t>String dataLine</w:t>
+      </w:r>
       <w:r>
         <w:rPr>
           <w:rFonts w:ascii="Courier" w:hAnsi="Courier"/>
@@ -2979,21 +2874,7 @@
         <w:rPr>
           <w:szCs w:val="24"/>
         </w:rPr>
-        <w:t xml:space="preserve">In this </w:t>
-      </w:r>
-      <w:proofErr w:type="gramStart"/>
-      <w:r>
-        <w:rPr>
-          <w:szCs w:val="24"/>
-        </w:rPr>
-        <w:t>constructor</w:t>
-      </w:r>
-      <w:proofErr w:type="gramEnd"/>
-      <w:r>
-        <w:rPr>
-          <w:szCs w:val="24"/>
-        </w:rPr>
-        <w:t xml:space="preserve"> you should initialize the state of a new entry from the given line of data.  You should assume that the line of data is from the </w:t>
+        <w:t xml:space="preserve">In this constructor you should initialize the state of a new entry from the given line of data.  You should assume that the line of data is from the </w:t>
       </w:r>
       <w:r>
         <w:rPr>
@@ -3101,7 +2982,6 @@
         </w:rPr>
         <w:t xml:space="preserve">appropriately in the new object such that it is easy for the </w:t>
       </w:r>
-      <w:proofErr w:type="spellStart"/>
       <w:r>
         <w:rPr>
           <w:rFonts w:ascii="Courier New" w:hAnsi="Courier New"/>
@@ -3110,7 +2990,6 @@
         </w:rPr>
         <w:t>getName</w:t>
       </w:r>
-      <w:proofErr w:type="spellEnd"/>
       <w:r>
         <w:rPr>
           <w:rFonts w:ascii="Times New Roman" w:hAnsi="Times New Roman"/>
@@ -3123,7 +3002,6 @@
         </w:rPr>
         <w:t xml:space="preserve">and </w:t>
       </w:r>
-      <w:proofErr w:type="spellStart"/>
       <w:r>
         <w:rPr>
           <w:rFonts w:ascii="Courier New" w:hAnsi="Courier New"/>
@@ -3132,7 +3010,6 @@
         </w:rPr>
         <w:t>getRank</w:t>
       </w:r>
-      <w:proofErr w:type="spellEnd"/>
       <w:r>
         <w:rPr>
           <w:rFonts w:ascii="Times New Roman" w:hAnsi="Times New Roman"/>
@@ -3190,8 +3067,6 @@
         </w:rPr>
         <w:t xml:space="preserve"> </w:t>
       </w:r>
-      <w:proofErr w:type="spellStart"/>
-      <w:proofErr w:type="gramStart"/>
       <w:r>
         <w:rPr>
           <w:rFonts w:ascii="Courier" w:hAnsi="Courier"/>
@@ -3200,21 +3075,12 @@
         </w:rPr>
         <w:t>getName</w:t>
       </w:r>
-      <w:proofErr w:type="spellEnd"/>
       <w:r>
         <w:rPr>
           <w:rFonts w:ascii="Courier" w:hAnsi="Courier"/>
           <w:szCs w:val="24"/>
         </w:rPr>
-        <w:t>(</w:t>
-      </w:r>
-      <w:proofErr w:type="gramEnd"/>
-      <w:r>
-        <w:rPr>
-          <w:rFonts w:ascii="Courier" w:hAnsi="Courier"/>
-          <w:szCs w:val="24"/>
-        </w:rPr>
-        <w:t>)</w:t>
+        <w:t>()</w:t>
       </w:r>
     </w:p>
     <w:p>
@@ -3264,7 +3130,6 @@
         </w:rPr>
         <w:t xml:space="preserve"> you should return the entry’s name as it was read from the input data passed in when it was created.  For example, given the example line in the constructor description above, </w:t>
       </w:r>
-      <w:proofErr w:type="spellStart"/>
       <w:r>
         <w:rPr>
           <w:rFonts w:ascii="Courier New" w:hAnsi="Courier New"/>
@@ -3273,7 +3138,6 @@
         </w:rPr>
         <w:t>getName</w:t>
       </w:r>
-      <w:proofErr w:type="spellEnd"/>
       <w:r>
         <w:rPr>
           <w:rFonts w:ascii="Times New Roman" w:hAnsi="Times New Roman"/>
@@ -3329,58 +3193,36 @@
           <w:rFonts w:ascii="Courier" w:hAnsi="Courier"/>
           <w:szCs w:val="24"/>
         </w:rPr>
-        <w:t xml:space="preserve">public </w:t>
-      </w:r>
-      <w:proofErr w:type="spellStart"/>
+        <w:t>public int</w:t>
+      </w:r>
       <w:r>
         <w:rPr>
           <w:rFonts w:ascii="Courier" w:hAnsi="Courier"/>
           <w:szCs w:val="24"/>
         </w:rPr>
-        <w:t>int</w:t>
-      </w:r>
-      <w:proofErr w:type="spellEnd"/>
+        <w:t xml:space="preserve"> </w:t>
+      </w:r>
       <w:r>
         <w:rPr>
           <w:rFonts w:ascii="Courier" w:hAnsi="Courier"/>
-          <w:szCs w:val="24"/>
-        </w:rPr>
-        <w:t xml:space="preserve"> </w:t>
-      </w:r>
-      <w:proofErr w:type="spellStart"/>
-      <w:proofErr w:type="gramStart"/>
+          <w:b/>
+          <w:szCs w:val="24"/>
+        </w:rPr>
+        <w:t>getRank</w:t>
+      </w:r>
       <w:r>
         <w:rPr>
           <w:rFonts w:ascii="Courier" w:hAnsi="Courier"/>
-          <w:b/>
-          <w:szCs w:val="24"/>
-        </w:rPr>
-        <w:t>getRank</w:t>
-      </w:r>
-      <w:proofErr w:type="spellEnd"/>
+          <w:szCs w:val="24"/>
+        </w:rPr>
+        <w:t>(</w:t>
+      </w:r>
       <w:r>
         <w:rPr>
           <w:rFonts w:ascii="Courier" w:hAnsi="Courier"/>
           <w:szCs w:val="24"/>
         </w:rPr>
-        <w:t>(</w:t>
-      </w:r>
-      <w:proofErr w:type="spellStart"/>
-      <w:proofErr w:type="gramEnd"/>
-      <w:r>
-        <w:rPr>
-          <w:rFonts w:ascii="Courier" w:hAnsi="Courier"/>
-          <w:szCs w:val="24"/>
-        </w:rPr>
-        <w:t>int</w:t>
-      </w:r>
-      <w:proofErr w:type="spellEnd"/>
-      <w:r>
-        <w:rPr>
-          <w:rFonts w:ascii="Courier" w:hAnsi="Courier"/>
-          <w:szCs w:val="24"/>
-        </w:rPr>
-        <w:t xml:space="preserve"> decadesSince1900</w:t>
+        <w:t>int decadesSince1900</w:t>
       </w:r>
       <w:r>
         <w:rPr>
@@ -3449,33 +3291,21 @@
         </w:rPr>
         <w:t xml:space="preserve"> you should return the entry’s ranking for the given number of decades after 1900.  For example, given the example line in the constructor description above, </w:t>
       </w:r>
-      <w:proofErr w:type="spellStart"/>
-      <w:proofErr w:type="gramStart"/>
-      <w:r>
-        <w:rPr>
-          <w:rFonts w:ascii="Courier New" w:hAnsi="Courier New"/>
-          <w:b/>
-          <w:sz w:val="20"/>
-        </w:rPr>
-        <w:t>getName</w:t>
-      </w:r>
-      <w:proofErr w:type="spellEnd"/>
-      <w:r>
-        <w:rPr>
-          <w:rFonts w:ascii="Courier New" w:hAnsi="Courier New"/>
-          <w:b/>
-          <w:sz w:val="20"/>
-        </w:rPr>
-        <w:t>(</w:t>
-      </w:r>
-      <w:proofErr w:type="gramEnd"/>
-      <w:r>
-        <w:rPr>
-          <w:rFonts w:ascii="Courier New" w:hAnsi="Courier New"/>
-          <w:b/>
-          <w:sz w:val="20"/>
-        </w:rPr>
-        <w:t>0)</w:t>
+      <w:r>
+        <w:rPr>
+          <w:rFonts w:ascii="Courier New" w:hAnsi="Courier New"/>
+          <w:b/>
+          <w:sz w:val="20"/>
+        </w:rPr>
+        <w:t>getRank</w:t>
+      </w:r>
+      <w:r>
+        <w:rPr>
+          <w:rFonts w:ascii="Courier New" w:hAnsi="Courier New"/>
+          <w:b/>
+          <w:sz w:val="20"/>
+        </w:rPr>
+        <w:t>(0)</w:t>
       </w:r>
       <w:r>
         <w:rPr>
@@ -3483,16 +3313,14 @@
         </w:rPr>
         <w:t xml:space="preserve"> would return 58 because the rank for 1900 is 58, and </w:t>
       </w:r>
-      <w:proofErr w:type="spellStart"/>
-      <w:r>
-        <w:rPr>
-          <w:rFonts w:ascii="Courier New" w:hAnsi="Courier New"/>
-          <w:b/>
-          <w:sz w:val="20"/>
-        </w:rPr>
-        <w:t>getName</w:t>
-      </w:r>
-      <w:proofErr w:type="spellEnd"/>
+      <w:r>
+        <w:rPr>
+          <w:rFonts w:ascii="Courier New" w:hAnsi="Courier New"/>
+          <w:b/>
+          <w:sz w:val="20"/>
+        </w:rPr>
+        <w:t>getRank</w:t>
+      </w:r>
       <w:r>
         <w:rPr>
           <w:rFonts w:ascii="Courier New" w:hAnsi="Courier New"/>
@@ -3556,8 +3384,6 @@
         </w:rPr>
         <w:t xml:space="preserve"> </w:t>
       </w:r>
-      <w:proofErr w:type="spellStart"/>
-      <w:proofErr w:type="gramStart"/>
       <w:r>
         <w:rPr>
           <w:rFonts w:ascii="Courier" w:hAnsi="Courier"/>
@@ -3566,21 +3392,12 @@
         </w:rPr>
         <w:t>toString</w:t>
       </w:r>
-      <w:proofErr w:type="spellEnd"/>
       <w:r>
         <w:rPr>
           <w:rFonts w:ascii="Courier" w:hAnsi="Courier"/>
           <w:szCs w:val="24"/>
         </w:rPr>
-        <w:t>(</w:t>
-      </w:r>
-      <w:proofErr w:type="gramEnd"/>
-      <w:r>
-        <w:rPr>
-          <w:rFonts w:ascii="Courier" w:hAnsi="Courier"/>
-          <w:szCs w:val="24"/>
-        </w:rPr>
-        <w:t>)</w:t>
+        <w:t>()</w:t>
       </w:r>
     </w:p>
     <w:p>
@@ -3642,7 +3459,6 @@
         </w:rPr>
         <w:t xml:space="preserve">.  For example, the </w:t>
       </w:r>
-      <w:proofErr w:type="spellStart"/>
       <w:r>
         <w:rPr>
           <w:rFonts w:ascii="Courier New" w:hAnsi="Courier New"/>
@@ -3651,7 +3467,6 @@
         </w:rPr>
         <w:t>NameSurferEntry</w:t>
       </w:r>
-      <w:proofErr w:type="spellEnd"/>
       <w:r>
         <w:rPr>
           <w:rFonts w:ascii="Times New Roman" w:hAnsi="Times New Roman"/>
@@ -3699,7 +3514,7 @@
           <w:rFonts w:ascii="Courier New" w:hAnsi="Courier New"/>
           <w:b/>
         </w:rPr>
-        <w:t>"Sam [58</w:t>
+        <w:t>Sam [58</w:t>
       </w:r>
       <w:r>
         <w:rPr>
@@ -3839,8 +3654,10 @@
           <w:rFonts w:ascii="Courier New" w:hAnsi="Courier New"/>
           <w:b/>
         </w:rPr>
-        <w:t xml:space="preserve"> 466]"</w:t>
-      </w:r>
+        <w:t xml:space="preserve"> 466]</w:t>
+      </w:r>
+      <w:bookmarkStart w:id="0" w:name="_GoBack"/>
+      <w:bookmarkEnd w:id="0"/>
     </w:p>
     <w:p>
       <w:pPr>
@@ -4120,7 +3937,6 @@
         </w:rPr>
         <w:t xml:space="preserve">The next step is to define a new type of object called a </w:t>
       </w:r>
-      <w:proofErr w:type="spellStart"/>
       <w:r>
         <w:rPr>
           <w:rFonts w:ascii="Courier New" w:hAnsi="Courier New"/>
@@ -4129,7 +3945,6 @@
         </w:rPr>
         <w:t>NameSurferDatabase</w:t>
       </w:r>
-      <w:proofErr w:type="spellEnd"/>
       <w:r>
         <w:rPr>
           <w:rFonts w:ascii="Times New Roman" w:hAnsi="Times New Roman"/>
@@ -4185,8 +4000,6 @@
         </w:rPr>
         <w:t xml:space="preserve"> </w:t>
       </w:r>
-      <w:proofErr w:type="spellStart"/>
-      <w:proofErr w:type="gramStart"/>
       <w:r>
         <w:rPr>
           <w:rFonts w:ascii="Courier" w:hAnsi="Courier"/>
@@ -4195,7 +4008,6 @@
         </w:rPr>
         <w:t>NameSurferDatabase</w:t>
       </w:r>
-      <w:proofErr w:type="spellEnd"/>
       <w:r>
         <w:rPr>
           <w:rFonts w:ascii="Courier" w:hAnsi="Courier"/>
@@ -4203,7 +4015,6 @@
         </w:rPr>
         <w:t>(</w:t>
       </w:r>
-      <w:proofErr w:type="gramEnd"/>
       <w:r>
         <w:rPr>
           <w:rFonts w:ascii="Courier" w:hAnsi="Courier"/>
@@ -4266,7 +4077,6 @@
         </w:rPr>
         <w:t xml:space="preserve"> you should initialize the state of a new database and read in the data from the given data filename such that all the data is stored within the database object and can be easily returned as needed from the </w:t>
       </w:r>
-      <w:proofErr w:type="spellStart"/>
       <w:r>
         <w:rPr>
           <w:rFonts w:ascii="Courier New" w:hAnsi="Courier New"/>
@@ -4275,7 +4085,6 @@
         </w:rPr>
         <w:t>findEntry</w:t>
       </w:r>
-      <w:proofErr w:type="spellEnd"/>
       <w:r>
         <w:rPr>
           <w:rFonts w:ascii="Times New Roman" w:hAnsi="Times New Roman"/>
@@ -4323,43 +4132,30 @@
           <w:rFonts w:ascii="Courier" w:hAnsi="Courier"/>
           <w:szCs w:val="24"/>
         </w:rPr>
+        <w:t xml:space="preserve"> NameSurferEntry</w:t>
+      </w:r>
+      <w:r>
+        <w:rPr>
+          <w:rFonts w:ascii="Courier" w:hAnsi="Courier"/>
+          <w:szCs w:val="24"/>
+        </w:rPr>
         <w:t xml:space="preserve"> </w:t>
       </w:r>
-      <w:proofErr w:type="spellStart"/>
       <w:r>
         <w:rPr>
           <w:rFonts w:ascii="Courier" w:hAnsi="Courier"/>
-          <w:szCs w:val="24"/>
-        </w:rPr>
-        <w:t>NameSurferEntry</w:t>
-      </w:r>
-      <w:proofErr w:type="spellEnd"/>
+          <w:b/>
+          <w:szCs w:val="24"/>
+        </w:rPr>
+        <w:t>findEntry</w:t>
+      </w:r>
       <w:r>
         <w:rPr>
           <w:rFonts w:ascii="Courier" w:hAnsi="Courier"/>
           <w:szCs w:val="24"/>
         </w:rPr>
-        <w:t xml:space="preserve"> </w:t>
-      </w:r>
-      <w:proofErr w:type="spellStart"/>
-      <w:proofErr w:type="gramStart"/>
-      <w:r>
-        <w:rPr>
-          <w:rFonts w:ascii="Courier" w:hAnsi="Courier"/>
-          <w:b/>
-          <w:szCs w:val="24"/>
-        </w:rPr>
-        <w:t>findEntry</w:t>
-      </w:r>
-      <w:proofErr w:type="spellEnd"/>
-      <w:r>
-        <w:rPr>
-          <w:rFonts w:ascii="Courier" w:hAnsi="Courier"/>
-          <w:szCs w:val="24"/>
-        </w:rPr>
         <w:t>(</w:t>
       </w:r>
-      <w:proofErr w:type="gramEnd"/>
       <w:r>
         <w:rPr>
           <w:rFonts w:ascii="Courier" w:hAnsi="Courier"/>
@@ -4449,7 +4245,6 @@
         </w:rPr>
         <w:t xml:space="preserve">) and returns the </w:t>
       </w:r>
-      <w:proofErr w:type="spellStart"/>
       <w:r>
         <w:rPr>
           <w:rFonts w:ascii="Courier" w:hAnsi="Courier"/>
@@ -4458,7 +4253,6 @@
         </w:rPr>
         <w:t>NameSurferEntry</w:t>
       </w:r>
-      <w:proofErr w:type="spellEnd"/>
       <w:r>
         <w:rPr>
           <w:szCs w:val="24"/>
@@ -4543,7 +4337,6 @@
         </w:rPr>
         <w:t xml:space="preserve">to the </w:t>
       </w:r>
-      <w:proofErr w:type="spellStart"/>
       <w:r>
         <w:rPr>
           <w:rFonts w:ascii="Courier New" w:hAnsi="Courier New"/>
@@ -4552,7 +4345,6 @@
         </w:rPr>
         <w:t>NameSurfer</w:t>
       </w:r>
-      <w:proofErr w:type="spellEnd"/>
       <w:r>
         <w:rPr>
           <w:rFonts w:ascii="Times New Roman" w:hAnsi="Times New Roman"/>
@@ -4571,7 +4363,6 @@
         </w:rPr>
         <w:t xml:space="preserve"> </w:t>
       </w:r>
-      <w:proofErr w:type="spellStart"/>
       <w:r>
         <w:rPr>
           <w:rFonts w:ascii="Courier New" w:hAnsi="Courier New"/>
@@ -4588,7 +4379,6 @@
         </w:rPr>
         <w:t>ase</w:t>
       </w:r>
-      <w:proofErr w:type="spellEnd"/>
       <w:r>
         <w:rPr>
           <w:rFonts w:ascii="Times New Roman" w:hAnsi="Times New Roman"/>
@@ -4655,7 +4445,6 @@
         </w:rPr>
         <w:t xml:space="preserve"> </w:t>
       </w:r>
-      <w:proofErr w:type="spellStart"/>
       <w:r>
         <w:rPr>
           <w:rFonts w:ascii="Courier New" w:hAnsi="Courier New" w:cs="Courier New"/>
@@ -4664,7 +4453,6 @@
         </w:rPr>
         <w:t>toString</w:t>
       </w:r>
-      <w:proofErr w:type="spellEnd"/>
       <w:r>
         <w:rPr>
           <w:rFonts w:ascii="Times New Roman" w:hAnsi="Times New Roman"/>
@@ -5253,7 +5041,6 @@
         </w:rPr>
         <w:t xml:space="preserve"> code, go back to the </w:t>
       </w:r>
-      <w:proofErr w:type="spellStart"/>
       <w:r>
         <w:rPr>
           <w:rFonts w:ascii="Courier New" w:hAnsi="Courier New"/>
@@ -5262,7 +5049,6 @@
         </w:rPr>
         <w:t>NameSurfer</w:t>
       </w:r>
-      <w:proofErr w:type="spellEnd"/>
       <w:r>
         <w:rPr>
           <w:rFonts w:ascii="Times New Roman" w:hAnsi="Times New Roman"/>
@@ -5290,7 +5076,6 @@
         <w:lastRenderedPageBreak/>
         <w:t xml:space="preserve">extending </w:t>
       </w:r>
-      <w:proofErr w:type="spellStart"/>
       <w:r>
         <w:rPr>
           <w:rFonts w:ascii="Courier New" w:hAnsi="Courier New"/>
@@ -5299,7 +5084,6 @@
         </w:rPr>
         <w:t>ConsoleProgram</w:t>
       </w:r>
-      <w:proofErr w:type="spellEnd"/>
       <w:r>
         <w:rPr>
           <w:rFonts w:ascii="Times New Roman" w:hAnsi="Times New Roman"/>
@@ -5336,7 +5120,6 @@
         </w:rPr>
         <w:t xml:space="preserve">Then, create a new </w:t>
       </w:r>
-      <w:proofErr w:type="spellStart"/>
       <w:r>
         <w:rPr>
           <w:rFonts w:ascii="Courier New" w:hAnsi="Courier New"/>
@@ -5345,7 +5128,6 @@
         </w:rPr>
         <w:t>NameSurferGraph</w:t>
       </w:r>
-      <w:proofErr w:type="spellEnd"/>
       <w:r>
         <w:rPr>
           <w:rFonts w:ascii="Times New Roman" w:hAnsi="Times New Roman"/>
@@ -5787,7 +5569,6 @@
         </w:rPr>
         <w:t xml:space="preserve">It is important to note that neither </w:t>
       </w:r>
-      <w:proofErr w:type="spellStart"/>
       <w:r>
         <w:rPr>
           <w:rFonts w:ascii="Courier New" w:hAnsi="Courier New"/>
@@ -5796,7 +5577,6 @@
         </w:rPr>
         <w:t>addEntry</w:t>
       </w:r>
-      <w:proofErr w:type="spellEnd"/>
       <w:r>
         <w:rPr>
           <w:rFonts w:ascii="Times New Roman" w:hAnsi="Times New Roman"/>
@@ -5838,7 +5618,6 @@
         </w:rPr>
         <w:t xml:space="preserve">deletes any existing </w:t>
       </w:r>
-      <w:proofErr w:type="spellStart"/>
       <w:r>
         <w:rPr>
           <w:rFonts w:ascii="Courier New" w:hAnsi="Courier New"/>
@@ -5856,7 +5635,6 @@
         </w:rPr>
         <w:t>s</w:t>
       </w:r>
-      <w:proofErr w:type="spellEnd"/>
       <w:r>
         <w:rPr>
           <w:rFonts w:ascii="Times New Roman" w:hAnsi="Times New Roman"/>
@@ -5870,7 +5648,6 @@
         </w:rPr>
         <w:t xml:space="preserve">.  At first glance, this strategy might seem unnecessary.  It would, of course, be possible to have </w:t>
       </w:r>
-      <w:proofErr w:type="spellStart"/>
       <w:r>
         <w:rPr>
           <w:rFonts w:ascii="Courier New" w:hAnsi="Courier New"/>
@@ -5879,14 +5656,12 @@
         </w:rPr>
         <w:t>addEntry</w:t>
       </w:r>
-      <w:proofErr w:type="spellEnd"/>
       <w:r>
         <w:rPr>
           <w:rFonts w:ascii="Times New Roman" w:hAnsi="Times New Roman"/>
         </w:rPr>
         <w:t xml:space="preserve"> just add all of the </w:t>
       </w:r>
-      <w:proofErr w:type="spellStart"/>
       <w:r>
         <w:rPr>
           <w:rFonts w:ascii="Courier New" w:hAnsi="Courier New"/>
@@ -5902,14 +5677,12 @@
         </w:rPr>
         <w:t>s</w:t>
       </w:r>
-      <w:proofErr w:type="spellEnd"/>
       <w:r>
         <w:rPr>
           <w:rFonts w:ascii="Times New Roman" w:hAnsi="Times New Roman"/>
         </w:rPr>
         <w:t xml:space="preserve"> and </w:t>
       </w:r>
-      <w:proofErr w:type="spellStart"/>
       <w:r>
         <w:rPr>
           <w:rFonts w:ascii="Courier New" w:hAnsi="Courier New"/>
@@ -5925,7 +5698,6 @@
         </w:rPr>
         <w:t>s</w:t>
       </w:r>
-      <w:proofErr w:type="spellEnd"/>
       <w:r>
         <w:rPr>
           <w:rFonts w:ascii="Times New Roman" w:hAnsi="Times New Roman"/>
@@ -6007,7 +5779,6 @@
         </w:rPr>
         <w:t xml:space="preserve">somehow within </w:t>
       </w:r>
-      <w:proofErr w:type="spellStart"/>
       <w:r>
         <w:rPr>
           <w:rFonts w:ascii="Courier New" w:hAnsi="Courier New"/>
@@ -6016,14 +5787,12 @@
         </w:rPr>
         <w:t>NameSurferGraph</w:t>
       </w:r>
-      <w:proofErr w:type="spellEnd"/>
       <w:r>
         <w:rPr>
           <w:rFonts w:ascii="Times New Roman" w:hAnsi="Times New Roman"/>
         </w:rPr>
         <w:t xml:space="preserve">, the </w:t>
       </w:r>
-      <w:proofErr w:type="spellStart"/>
       <w:r>
         <w:rPr>
           <w:rFonts w:ascii="Courier New" w:hAnsi="Courier New"/>
@@ -6032,7 +5801,6 @@
         </w:rPr>
         <w:t>NameSurferGraph</w:t>
       </w:r>
-      <w:proofErr w:type="spellEnd"/>
       <w:r>
         <w:rPr>
           <w:rFonts w:ascii="Times New Roman" w:hAnsi="Times New Roman"/>
@@ -6053,7 +5821,6 @@
         </w:rPr>
         <w:t xml:space="preserve"> is invoked from the </w:t>
       </w:r>
-      <w:proofErr w:type="spellStart"/>
       <w:r>
         <w:rPr>
           <w:rFonts w:ascii="Courier New" w:hAnsi="Courier New"/>
@@ -6062,7 +5829,6 @@
         </w:rPr>
         <w:t>componentResized</w:t>
       </w:r>
-      <w:proofErr w:type="spellEnd"/>
       <w:r>
         <w:rPr>
           <w:rFonts w:ascii="Times New Roman" w:hAnsi="Times New Roman"/>
@@ -7290,7 +7056,7 @@
       <w:rPr>
         <w:rFonts w:ascii="Times New Roman" w:hAnsi="Times New Roman"/>
       </w:rPr>
-      <w:t>9</w:t>
+      <w:t>5</w:t>
     </w:r>
     <w:r>
       <w:rPr>

</xml_diff>